<commit_message>
Updated manual, added license
</commit_message>
<xml_diff>
--- a/battleship/manual_draft.docx
+++ b/battleship/manual_draft.docx
@@ -3,12 +3,584 @@
 <w:document xmlns:wpc="http://schemas.microsoft.com/office/word/2010/wordprocessingCanvas" xmlns:cx="http://schemas.microsoft.com/office/drawing/2014/chartex" xmlns:cx1="http://schemas.microsoft.com/office/drawing/2015/9/8/chartex" xmlns:cx2="http://schemas.microsoft.com/office/drawing/2015/10/21/chartex" xmlns:cx3="http://schemas.microsoft.com/office/drawing/2016/5/9/chartex" xmlns:cx4="http://schemas.microsoft.com/office/drawing/2016/5/10/chartex" xmlns:cx5="http://schemas.microsoft.com/office/drawing/2016/5/11/chartex" xmlns:cx6="http://schemas.microsoft.com/office/drawing/2016/5/12/chartex" xmlns:cx7="http://schemas.microsoft.com/office/drawing/2016/5/13/chartex" xmlns:cx8="http://schemas.microsoft.com/office/drawing/2016/5/14/chartex" xmlns:mc="http://schemas.openxmlformats.org/markup-compatibility/2006" xmlns:aink="http://schemas.microsoft.com/office/drawing/2016/ink" xmlns:am3d="http://schemas.microsoft.com/office/drawing/2017/model3d" xmlns:o="urn:schemas-microsoft-com:office:office" xmlns:r="http://schemas.openxmlformats.org/officeDocument/2006/relationships" xmlns:m="http://schemas.openxmlformats.org/officeDocument/2006/math" xmlns:v="urn:schemas-microsoft-com:vml" xmlns:wp14="http://schemas.microsoft.com/office/word/2010/wordprocessingDrawing" xmlns:wp="http://schemas.openxmlformats.org/drawingml/2006/wordprocessingDrawing" xmlns:w10="urn:schemas-microsoft-com:office:word" xmlns:w="http://schemas.openxmlformats.org/wordprocessingml/2006/main" xmlns:w14="http://schemas.microsoft.com/office/word/2010/wordml" xmlns:w15="http://schemas.microsoft.com/office/word/2012/wordml" xmlns:w16cid="http://schemas.microsoft.com/office/word/2016/wordml/cid" xmlns:w16se="http://schemas.microsoft.com/office/word/2015/wordml/symex" xmlns:wpg="http://schemas.microsoft.com/office/word/2010/wordprocessingGroup" xmlns:wpi="http://schemas.microsoft.com/office/word/2010/wordprocessingInk" xmlns:wne="http://schemas.microsoft.com/office/word/2006/wordml" xmlns:wps="http://schemas.microsoft.com/office/word/2010/wordprocessingShape" mc:Ignorable="w14 w15 w16se w16cid wp14">
   <w:body>
     <w:p>
+      <w:pPr>
+        <w:pStyle w:val="berschrift1"/>
+        <w:rPr>
+          <w:lang w:val="en-GB"/>
+        </w:rPr>
+      </w:pPr>
+      <w:r>
+        <w:rPr>
+          <w:lang w:val="en-GB"/>
+        </w:rPr>
+        <w:t>The Game</w:t>
+      </w:r>
+    </w:p>
+    <w:p>
+      <w:pPr>
+        <w:pStyle w:val="berschrift2"/>
+        <w:rPr>
+          <w:lang w:val="en-GB"/>
+        </w:rPr>
+      </w:pPr>
+      <w:r>
+        <w:rPr>
+          <w:lang w:val="en-GB"/>
+        </w:rPr>
+        <w:t>Main Menu</w:t>
+      </w:r>
+    </w:p>
+    <w:p>
+      <w:pPr>
+        <w:rPr>
+          <w:lang w:val="en-GB"/>
+        </w:rPr>
+      </w:pPr>
+      <w:r>
+        <w:rPr>
+          <w:lang w:val="en-GB"/>
+        </w:rPr>
+        <w:t>-INSERT SCREENSHOT HERE-</w:t>
+      </w:r>
+    </w:p>
+    <w:p>
+      <w:pPr>
+        <w:rPr>
+          <w:lang w:val="en-GB"/>
+        </w:rPr>
+      </w:pPr>
+      <w:r>
+        <w:rPr>
+          <w:lang w:val="en-GB"/>
+        </w:rPr>
+        <w:t>This is the menu. It is</w:t>
+      </w:r>
+      <w:r>
+        <w:rPr>
+          <w:lang w:val="en-GB"/>
+        </w:rPr>
+        <w:t xml:space="preserve"> the first thing you will see after starting up the game.</w:t>
+      </w:r>
+    </w:p>
+    <w:p>
+      <w:pPr>
+        <w:rPr>
+          <w:lang w:val="en-GB"/>
+        </w:rPr>
+      </w:pPr>
+    </w:p>
+    <w:p>
+      <w:pPr>
+        <w:pStyle w:val="berschrift3"/>
+        <w:rPr>
+          <w:lang w:val="en-GB"/>
+        </w:rPr>
+      </w:pPr>
+      <w:r>
+        <w:rPr>
+          <w:lang w:val="en-GB"/>
+        </w:rPr>
+        <w:t>M</w:t>
+      </w:r>
+      <w:r>
+        <w:rPr>
+          <w:lang w:val="en-GB"/>
+        </w:rPr>
+        <w:t>enu Options</w:t>
+      </w:r>
+    </w:p>
+    <w:p>
+      <w:pPr>
+        <w:rPr>
+          <w:lang w:val="en-GB"/>
+        </w:rPr>
+      </w:pPr>
+    </w:p>
+    <w:p>
+      <w:pPr>
+        <w:pStyle w:val="Listenabsatz"/>
+        <w:numPr>
+          <w:ilvl w:val="0"/>
+          <w:numId w:val="1"/>
+        </w:numPr>
+        <w:rPr>
+          <w:lang w:val="en-GB"/>
+        </w:rPr>
+      </w:pPr>
+      <w:r>
+        <w:rPr>
+          <w:lang w:val="en-GB"/>
+        </w:rPr>
+        <w:t>New Game</w:t>
+      </w:r>
+      <w:r>
+        <w:rPr>
+          <w:lang w:val="en-GB"/>
+        </w:rPr>
+        <w:t>: Starts a new game.</w:t>
+      </w:r>
+    </w:p>
+    <w:p>
+      <w:pPr>
+        <w:pStyle w:val="Listenabsatz"/>
+        <w:numPr>
+          <w:ilvl w:val="0"/>
+          <w:numId w:val="1"/>
+        </w:numPr>
+        <w:rPr>
+          <w:lang w:val="en-GB"/>
+        </w:rPr>
+      </w:pPr>
+      <w:r>
+        <w:rPr>
+          <w:lang w:val="en-GB"/>
+        </w:rPr>
+        <w:t>Load Game: Opens a file explorer window where you can load a previously saved game.</w:t>
+      </w:r>
+    </w:p>
+    <w:p>
+      <w:pPr>
+        <w:pStyle w:val="Listenabsatz"/>
+        <w:numPr>
+          <w:ilvl w:val="0"/>
+          <w:numId w:val="1"/>
+        </w:numPr>
+        <w:rPr>
+          <w:lang w:val="en-GB"/>
+        </w:rPr>
+      </w:pPr>
+      <w:r>
+        <w:rPr>
+          <w:lang w:val="en-GB"/>
+        </w:rPr>
+        <w:t>Highscores: Provides a view of previously played and saved games on this PC. Also provides access to game replays.</w:t>
+      </w:r>
+    </w:p>
+    <w:p>
+      <w:pPr>
+        <w:pStyle w:val="Listenabsatz"/>
+        <w:numPr>
+          <w:ilvl w:val="0"/>
+          <w:numId w:val="1"/>
+        </w:numPr>
+        <w:rPr>
+          <w:lang w:val="en-GB"/>
+        </w:rPr>
+      </w:pPr>
+      <w:r>
+        <w:rPr>
+          <w:lang w:val="en-GB"/>
+        </w:rPr>
+        <w:t>Credits: Opens the credits screen, containing information about the developers and license information</w:t>
+      </w:r>
+    </w:p>
+    <w:p>
+      <w:pPr>
+        <w:pStyle w:val="berschrift2"/>
+        <w:rPr>
+          <w:lang w:val="en-GB"/>
+        </w:rPr>
+      </w:pPr>
+      <w:r>
+        <w:rPr>
+          <w:lang w:val="en-GB"/>
+        </w:rPr>
+        <w:t>New Game</w:t>
+      </w:r>
+    </w:p>
+    <w:p>
+      <w:pPr>
+        <w:rPr>
+          <w:lang w:val="en-GB"/>
+        </w:rPr>
+      </w:pPr>
+      <w:r>
+        <w:rPr>
+          <w:lang w:val="en-GB"/>
+        </w:rPr>
+        <w:t>After pressing the NEW GAME button, you are asked to enter the names of player 1 and player 2. You can also change the randomly selected battle name if you want to. If you are finished, click continue.</w:t>
+      </w:r>
+    </w:p>
+    <w:p>
+      <w:pPr>
+        <w:rPr>
+          <w:lang w:val="en-GB"/>
+        </w:rPr>
+      </w:pPr>
+    </w:p>
+    <w:p>
+      <w:pPr>
+        <w:pStyle w:val="berschrift2"/>
+        <w:rPr>
+          <w:lang w:val="en-GB"/>
+        </w:rPr>
+      </w:pPr>
+      <w:r>
+        <w:rPr>
+          <w:lang w:val="en-GB"/>
+        </w:rPr>
+        <w:t>Edit Mode</w:t>
+      </w:r>
+    </w:p>
+    <w:p>
+      <w:pPr>
+        <w:rPr>
+          <w:lang w:val="en-GB"/>
+        </w:rPr>
+      </w:pPr>
+      <w:r>
+        <w:rPr>
+          <w:lang w:val="en-GB"/>
+        </w:rPr>
+        <w:t xml:space="preserve">In Edit Mode, you are asked to place your fleet on the playing field. </w:t>
+      </w:r>
+      <w:r>
+        <w:rPr>
+          <w:lang w:val="en-GB"/>
+        </w:rPr>
+        <w:t xml:space="preserve">You begin by </w:t>
+      </w:r>
+      <w:r>
+        <w:rPr>
+          <w:lang w:val="en-GB"/>
+        </w:rPr>
+        <w:t>placing your biggest ship, the battleship, and then the game automatically selects the next smallest ship until all your ships have been placed.</w:t>
+      </w:r>
+    </w:p>
+    <w:p>
+      <w:pPr>
+        <w:rPr>
+          <w:lang w:val="en-GB"/>
+        </w:rPr>
+      </w:pPr>
+      <w:r>
+        <w:rPr>
+          <w:lang w:val="en-GB"/>
+        </w:rPr>
+        <w:t>To change the orientation, you can use the HORIZONTAL and VERTICAL buttons. Your ships can’t overlap, and it cannot go over the boundary of the playing field.</w:t>
+      </w:r>
+    </w:p>
+    <w:p>
+      <w:pPr>
+        <w:rPr>
+          <w:lang w:val="en-GB"/>
+        </w:rPr>
+      </w:pPr>
+      <w:r>
+        <w:rPr>
+          <w:lang w:val="en-GB"/>
+        </w:rPr>
+        <w:t>If you are unhappy with your placement, use the reset fleet button and you can place your ships again.</w:t>
+      </w:r>
+    </w:p>
+    <w:p>
+      <w:pPr>
+        <w:rPr>
+          <w:lang w:val="en-GB"/>
+        </w:rPr>
+      </w:pPr>
+      <w:r>
+        <w:rPr>
+          <w:lang w:val="en-GB"/>
+        </w:rPr>
+        <w:t>If you are satisfied with the placement of your fleet, click NEXT PLAYER and let Player 2 place his fleet in the same manner.</w:t>
+      </w:r>
+    </w:p>
+    <w:p>
+      <w:pPr>
+        <w:rPr>
+          <w:lang w:val="en-GB"/>
+        </w:rPr>
+      </w:pPr>
+      <w:r>
+        <w:rPr>
+          <w:lang w:val="en-GB"/>
+        </w:rPr>
+        <w:t>Make sure, of course, that neither of you watches the other’s fleet placement!</w:t>
+      </w:r>
+    </w:p>
+    <w:p>
+      <w:pPr>
+        <w:rPr>
+          <w:lang w:val="en-GB"/>
+        </w:rPr>
+      </w:pPr>
+      <w:r>
+        <w:rPr>
+          <w:lang w:val="en-GB"/>
+        </w:rPr>
+        <w:t>After you click START GAME, the battle starts!</w:t>
+      </w:r>
+    </w:p>
+    <w:p>
+      <w:pPr>
+        <w:rPr>
+          <w:lang w:val="en-GB"/>
+        </w:rPr>
+      </w:pPr>
+    </w:p>
+    <w:p>
+      <w:pPr>
+        <w:pStyle w:val="berschrift2"/>
+        <w:rPr>
+          <w:lang w:val="en-GB"/>
+        </w:rPr>
+      </w:pPr>
+      <w:r>
+        <w:rPr>
+          <w:lang w:val="en-GB"/>
+        </w:rPr>
+        <w:t>The game</w:t>
+      </w:r>
+    </w:p>
+    <w:p>
+      <w:pPr>
+        <w:rPr>
+          <w:lang w:val="en-GB"/>
+        </w:rPr>
+      </w:pPr>
+      <w:r>
+        <w:rPr>
+          <w:lang w:val="en-GB"/>
+        </w:rPr>
+        <w:t>The battle begins! In turns, you try to hit your opponents’ vessels. Be careful! You only have one shot every turn. Make it count!</w:t>
+      </w:r>
+    </w:p>
+    <w:p>
+      <w:pPr>
+        <w:rPr>
+          <w:lang w:val="en-GB"/>
+        </w:rPr>
+      </w:pPr>
+      <w:r>
+        <w:rPr>
+          <w:lang w:val="en-GB"/>
+        </w:rPr>
+        <w:t>You get visual feedback for your hits – light grey means you hit water, green means you managed to hit a vessel.</w:t>
+      </w:r>
+    </w:p>
+    <w:p>
+      <w:pPr>
+        <w:rPr>
+          <w:lang w:val="en-GB"/>
+        </w:rPr>
+      </w:pPr>
+      <w:r>
+        <w:rPr>
+          <w:lang w:val="en-GB"/>
+        </w:rPr>
+        <w:t xml:space="preserve">The logbook on the bottom also keeps track of who hit what </w:t>
+      </w:r>
+      <w:proofErr w:type="gramStart"/>
+      <w:r>
+        <w:rPr>
+          <w:lang w:val="en-GB"/>
+        </w:rPr>
+        <w:t>in the course of</w:t>
+      </w:r>
+      <w:proofErr w:type="gramEnd"/>
+      <w:r>
+        <w:rPr>
+          <w:lang w:val="en-GB"/>
+        </w:rPr>
+        <w:t xml:space="preserve"> the skirmish.</w:t>
+      </w:r>
+    </w:p>
+    <w:p>
+      <w:pPr>
+        <w:pStyle w:val="berschrift2"/>
+        <w:rPr>
+          <w:lang w:val="en-GB"/>
+        </w:rPr>
+      </w:pPr>
+      <w:r>
+        <w:rPr>
+          <w:lang w:val="en-GB"/>
+        </w:rPr>
+        <w:lastRenderedPageBreak/>
+        <w:t>Save a Game</w:t>
+      </w:r>
+    </w:p>
+    <w:p>
+      <w:pPr>
+        <w:rPr>
+          <w:lang w:val="en-GB"/>
+        </w:rPr>
+      </w:pPr>
+      <w:r>
+        <w:rPr>
+          <w:lang w:val="en-GB"/>
+        </w:rPr>
+        <w:t>In the top-right corner you can click on save game, which opens an explorer window. Save your game in the default folder</w:t>
+      </w:r>
+      <w:r>
+        <w:rPr>
+          <w:lang w:val="en-GB"/>
+        </w:rPr>
+        <w:t xml:space="preserve"> and then you can continue playing immediately or quit the game and load it later.</w:t>
+      </w:r>
+    </w:p>
+    <w:p>
+      <w:pPr>
+        <w:rPr>
+          <w:lang w:val="en-GB"/>
+        </w:rPr>
+      </w:pPr>
+    </w:p>
+    <w:p>
+      <w:pPr>
+        <w:pStyle w:val="berschrift2"/>
+        <w:rPr>
+          <w:lang w:val="en-GB"/>
+        </w:rPr>
+      </w:pPr>
+      <w:r>
+        <w:rPr>
+          <w:lang w:val="en-GB"/>
+        </w:rPr>
+        <w:t>Game Over</w:t>
+      </w:r>
+    </w:p>
+    <w:p>
+      <w:pPr>
+        <w:rPr>
+          <w:lang w:val="en-GB"/>
+        </w:rPr>
+      </w:pPr>
+      <w:r>
+        <w:rPr>
+          <w:lang w:val="en-GB"/>
+        </w:rPr>
+        <w:t xml:space="preserve">As soon as one players’ fleet is completely destroyed, the game ends. You now see how many ships the winner has </w:t>
+      </w:r>
+      <w:proofErr w:type="gramStart"/>
+      <w:r>
+        <w:rPr>
+          <w:lang w:val="en-GB"/>
+        </w:rPr>
+        <w:t>remaining</w:t>
+      </w:r>
+      <w:proofErr w:type="gramEnd"/>
+      <w:r>
+        <w:rPr>
+          <w:lang w:val="en-GB"/>
+        </w:rPr>
+        <w:t xml:space="preserve"> and you can review the log one last time if you want to.</w:t>
+      </w:r>
+    </w:p>
+    <w:p>
+      <w:pPr>
+        <w:rPr>
+          <w:lang w:val="en-GB"/>
+        </w:rPr>
+      </w:pPr>
+      <w:r>
+        <w:rPr>
+          <w:lang w:val="en-GB"/>
+        </w:rPr>
+        <w:t>After clicking continue the highscores screen appears.</w:t>
+      </w:r>
+    </w:p>
+    <w:p>
+      <w:pPr>
+        <w:rPr>
+          <w:lang w:val="en-GB"/>
+        </w:rPr>
+      </w:pPr>
+    </w:p>
+    <w:p>
+      <w:pPr>
+        <w:pStyle w:val="berschrift2"/>
+        <w:rPr>
+          <w:lang w:val="en-GB"/>
+        </w:rPr>
+      </w:pPr>
+      <w:r>
+        <w:rPr>
+          <w:lang w:val="en-GB"/>
+        </w:rPr>
+        <w:t>Highscores</w:t>
+      </w:r>
+    </w:p>
+    <w:p>
+      <w:pPr>
+        <w:rPr>
+          <w:lang w:val="en-GB"/>
+        </w:rPr>
+      </w:pPr>
+      <w:r>
+        <w:rPr>
+          <w:lang w:val="en-GB"/>
+        </w:rPr>
+        <w:t>The highscore screen gives an overview of all completed games on your machine. The overview shows the winner, the game name and how many turns it took to win the game. The button on the right side allows you to replay a recording of the game.</w:t>
+      </w:r>
+    </w:p>
+    <w:p>
+      <w:pPr>
+        <w:rPr>
+          <w:lang w:val="en-GB"/>
+        </w:rPr>
+      </w:pPr>
+      <w:r>
+        <w:rPr>
+          <w:lang w:val="en-GB"/>
+        </w:rPr>
+        <w:t>To return to the main menu, click BACK in the top left corner.</w:t>
+      </w:r>
+    </w:p>
+    <w:p>
+      <w:pPr>
+        <w:rPr>
+          <w:lang w:val="en-GB"/>
+        </w:rPr>
+      </w:pPr>
+    </w:p>
+    <w:p>
+      <w:pPr>
+        <w:pStyle w:val="berschrift2"/>
+        <w:rPr>
+          <w:lang w:val="en-GB"/>
+        </w:rPr>
+      </w:pPr>
+      <w:r>
+        <w:rPr>
+          <w:lang w:val="en-GB"/>
+        </w:rPr>
+        <w:t>Replaying a game</w:t>
+      </w:r>
+    </w:p>
+    <w:p>
+      <w:pPr>
+        <w:rPr>
+          <w:lang w:val="en-GB"/>
+        </w:rPr>
+      </w:pPr>
+      <w:r>
+        <w:rPr>
+          <w:lang w:val="en-GB"/>
+        </w:rPr>
+        <w:t xml:space="preserve">The replay screen looks </w:t>
+      </w:r>
+      <w:proofErr w:type="gramStart"/>
+      <w:r>
+        <w:rPr>
+          <w:lang w:val="en-GB"/>
+        </w:rPr>
+        <w:t>similar to</w:t>
+      </w:r>
+      <w:proofErr w:type="gramEnd"/>
+      <w:r>
+        <w:rPr>
+          <w:lang w:val="en-GB"/>
+        </w:rPr>
+        <w:t xml:space="preserve"> the game screen. On the sides, you can see the status of both the players’ ships, and on the bottom, you can use the slider to scroll through the game. Click BACK to return to the highscores.</w:t>
+      </w:r>
       <w:bookmarkStart w:id="0" w:name="_GoBack"/>
       <w:bookmarkEnd w:id="0"/>
     </w:p>
     <w:sectPr>
-      <w:headerReference w:type="default" r:id="rId6"/>
-      <w:footerReference w:type="default" r:id="rId7"/>
+      <w:headerReference w:type="default" r:id="rId7"/>
+      <w:footerReference w:type="default" r:id="rId8"/>
       <w:pgSz w:w="11906" w:h="16838"/>
       <w:pgMar w:top="1417" w:right="1417" w:bottom="1134" w:left="1417" w:header="708" w:footer="708" w:gutter="0"/>
       <w:cols w:space="708"/>
@@ -50,25 +622,22 @@
       <w:pStyle w:val="Fuzeile"/>
     </w:pPr>
     <w:r>
-      <w:t xml:space="preserve">FH JOANNEUM: </w:t>
-    </w:r>
-    <w:r>
-      <w:t>IMA16</w:t>
+      <w:t>FH JOANNEUM: IMA16</w:t>
     </w:r>
     <w:r>
       <w:tab/>
     </w:r>
-    <w:r>
-      <w:t>LAHÖ != GLEISI</w:t>
+    <w:proofErr w:type="gramStart"/>
+    <w:r>
+      <w:t>8301!=</w:t>
+    </w:r>
+    <w:proofErr w:type="gramEnd"/>
+    <w:r>
+      <w:t>8200</w:t>
     </w:r>
     <w:r>
       <w:tab/>
-    </w:r>
-    <w:r>
-      <w:t>Page</w:t>
-    </w:r>
-    <w:r>
-      <w:t xml:space="preserve"> </w:t>
+      <w:t xml:space="preserve">Page </w:t>
     </w:r>
     <w:r>
       <w:fldChar w:fldCharType="begin"/>
@@ -91,9 +660,11 @@
     <w:r>
       <w:t xml:space="preserve"> </w:t>
     </w:r>
+    <w:proofErr w:type="spellStart"/>
     <w:r>
       <w:t>of</w:t>
     </w:r>
+    <w:proofErr w:type="spellEnd"/>
     <w:r>
       <w:t xml:space="preserve"> </w:t>
     </w:r>
@@ -102,7 +673,7 @@
         <w:rPr>
           <w:noProof/>
         </w:rPr>
-        <w:t>1</w:t>
+        <w:t>2</w:t>
       </w:r>
     </w:fldSimple>
   </w:p>
@@ -145,8 +716,6 @@
     </w:r>
     <w:r>
       <w:tab/>
-    </w:r>
-    <w:r>
       <w:t xml:space="preserve">BATTLESHIP: </w:t>
     </w:r>
     <w:r>
@@ -178,6 +747,127 @@
     </w:r>
   </w:p>
 </w:hdr>
+</file>
+
+<file path=word/numbering.xml><?xml version="1.0" encoding="utf-8"?>
+<w:numbering xmlns:wpc="http://schemas.microsoft.com/office/word/2010/wordprocessingCanvas" xmlns:cx="http://schemas.microsoft.com/office/drawing/2014/chartex" xmlns:cx1="http://schemas.microsoft.com/office/drawing/2015/9/8/chartex" xmlns:cx2="http://schemas.microsoft.com/office/drawing/2015/10/21/chartex" xmlns:cx3="http://schemas.microsoft.com/office/drawing/2016/5/9/chartex" xmlns:cx4="http://schemas.microsoft.com/office/drawing/2016/5/10/chartex" xmlns:cx5="http://schemas.microsoft.com/office/drawing/2016/5/11/chartex" xmlns:cx6="http://schemas.microsoft.com/office/drawing/2016/5/12/chartex" xmlns:cx7="http://schemas.microsoft.com/office/drawing/2016/5/13/chartex" xmlns:cx8="http://schemas.microsoft.com/office/drawing/2016/5/14/chartex" xmlns:mc="http://schemas.openxmlformats.org/markup-compatibility/2006" xmlns:aink="http://schemas.microsoft.com/office/drawing/2016/ink" xmlns:am3d="http://schemas.microsoft.com/office/drawing/2017/model3d" xmlns:o="urn:schemas-microsoft-com:office:office" xmlns:r="http://schemas.openxmlformats.org/officeDocument/2006/relationships" xmlns:m="http://schemas.openxmlformats.org/officeDocument/2006/math" xmlns:v="urn:schemas-microsoft-com:vml" xmlns:wp14="http://schemas.microsoft.com/office/word/2010/wordprocessingDrawing" xmlns:wp="http://schemas.openxmlformats.org/drawingml/2006/wordprocessingDrawing" xmlns:w10="urn:schemas-microsoft-com:office:word" xmlns:w="http://schemas.openxmlformats.org/wordprocessingml/2006/main" xmlns:w14="http://schemas.microsoft.com/office/word/2010/wordml" xmlns:w15="http://schemas.microsoft.com/office/word/2012/wordml" xmlns:w16cid="http://schemas.microsoft.com/office/word/2016/wordml/cid" xmlns:w16se="http://schemas.microsoft.com/office/word/2015/wordml/symex" xmlns:wpg="http://schemas.microsoft.com/office/word/2010/wordprocessingGroup" xmlns:wpi="http://schemas.microsoft.com/office/word/2010/wordprocessingInk" xmlns:wne="http://schemas.microsoft.com/office/word/2006/wordml" xmlns:wps="http://schemas.microsoft.com/office/word/2010/wordprocessingShape" mc:Ignorable="w14 w15 w16se w16cid wp14">
+  <w:abstractNum w:abstractNumId="0" w15:restartNumberingAfterBreak="0">
+    <w:nsid w:val="3CEE2C26"/>
+    <w:multiLevelType w:val="hybridMultilevel"/>
+    <w:tmpl w:val="D3ECB29C"/>
+    <w:lvl w:ilvl="0" w:tplc="0C070001">
+      <w:start w:val="1"/>
+      <w:numFmt w:val="bullet"/>
+      <w:lvlText w:val=""/>
+      <w:lvlJc w:val="left"/>
+      <w:pPr>
+        <w:ind w:left="720" w:hanging="360"/>
+      </w:pPr>
+      <w:rPr>
+        <w:rFonts w:ascii="Symbol" w:hAnsi="Symbol" w:hint="default"/>
+      </w:rPr>
+    </w:lvl>
+    <w:lvl w:ilvl="1" w:tplc="0C070003" w:tentative="1">
+      <w:start w:val="1"/>
+      <w:numFmt w:val="bullet"/>
+      <w:lvlText w:val="o"/>
+      <w:lvlJc w:val="left"/>
+      <w:pPr>
+        <w:ind w:left="1440" w:hanging="360"/>
+      </w:pPr>
+      <w:rPr>
+        <w:rFonts w:ascii="Courier New" w:hAnsi="Courier New" w:cs="Courier New" w:hint="default"/>
+      </w:rPr>
+    </w:lvl>
+    <w:lvl w:ilvl="2" w:tplc="0C070005" w:tentative="1">
+      <w:start w:val="1"/>
+      <w:numFmt w:val="bullet"/>
+      <w:lvlText w:val=""/>
+      <w:lvlJc w:val="left"/>
+      <w:pPr>
+        <w:ind w:left="2160" w:hanging="360"/>
+      </w:pPr>
+      <w:rPr>
+        <w:rFonts w:ascii="Wingdings" w:hAnsi="Wingdings" w:hint="default"/>
+      </w:rPr>
+    </w:lvl>
+    <w:lvl w:ilvl="3" w:tplc="0C070001" w:tentative="1">
+      <w:start w:val="1"/>
+      <w:numFmt w:val="bullet"/>
+      <w:lvlText w:val=""/>
+      <w:lvlJc w:val="left"/>
+      <w:pPr>
+        <w:ind w:left="2880" w:hanging="360"/>
+      </w:pPr>
+      <w:rPr>
+        <w:rFonts w:ascii="Symbol" w:hAnsi="Symbol" w:hint="default"/>
+      </w:rPr>
+    </w:lvl>
+    <w:lvl w:ilvl="4" w:tplc="0C070003" w:tentative="1">
+      <w:start w:val="1"/>
+      <w:numFmt w:val="bullet"/>
+      <w:lvlText w:val="o"/>
+      <w:lvlJc w:val="left"/>
+      <w:pPr>
+        <w:ind w:left="3600" w:hanging="360"/>
+      </w:pPr>
+      <w:rPr>
+        <w:rFonts w:ascii="Courier New" w:hAnsi="Courier New" w:cs="Courier New" w:hint="default"/>
+      </w:rPr>
+    </w:lvl>
+    <w:lvl w:ilvl="5" w:tplc="0C070005" w:tentative="1">
+      <w:start w:val="1"/>
+      <w:numFmt w:val="bullet"/>
+      <w:lvlText w:val=""/>
+      <w:lvlJc w:val="left"/>
+      <w:pPr>
+        <w:ind w:left="4320" w:hanging="360"/>
+      </w:pPr>
+      <w:rPr>
+        <w:rFonts w:ascii="Wingdings" w:hAnsi="Wingdings" w:hint="default"/>
+      </w:rPr>
+    </w:lvl>
+    <w:lvl w:ilvl="6" w:tplc="0C070001" w:tentative="1">
+      <w:start w:val="1"/>
+      <w:numFmt w:val="bullet"/>
+      <w:lvlText w:val=""/>
+      <w:lvlJc w:val="left"/>
+      <w:pPr>
+        <w:ind w:left="5040" w:hanging="360"/>
+      </w:pPr>
+      <w:rPr>
+        <w:rFonts w:ascii="Symbol" w:hAnsi="Symbol" w:hint="default"/>
+      </w:rPr>
+    </w:lvl>
+    <w:lvl w:ilvl="7" w:tplc="0C070003" w:tentative="1">
+      <w:start w:val="1"/>
+      <w:numFmt w:val="bullet"/>
+      <w:lvlText w:val="o"/>
+      <w:lvlJc w:val="left"/>
+      <w:pPr>
+        <w:ind w:left="5760" w:hanging="360"/>
+      </w:pPr>
+      <w:rPr>
+        <w:rFonts w:ascii="Courier New" w:hAnsi="Courier New" w:cs="Courier New" w:hint="default"/>
+      </w:rPr>
+    </w:lvl>
+    <w:lvl w:ilvl="8" w:tplc="0C070005" w:tentative="1">
+      <w:start w:val="1"/>
+      <w:numFmt w:val="bullet"/>
+      <w:lvlText w:val=""/>
+      <w:lvlJc w:val="left"/>
+      <w:pPr>
+        <w:ind w:left="6480" w:hanging="360"/>
+      </w:pPr>
+      <w:rPr>
+        <w:rFonts w:ascii="Wingdings" w:hAnsi="Wingdings" w:hint="default"/>
+      </w:rPr>
+    </w:lvl>
+  </w:abstractNum>
+  <w:num w:numId="1">
+    <w:abstractNumId w:val="0"/>
+  </w:num>
+</w:numbering>
 </file>
 
 <file path=word/styles.xml><?xml version="1.0" encoding="utf-8"?>
@@ -784,6 +1474,16 @@
       <w:lang w:val="en-GB"/>
     </w:rPr>
   </w:style>
+  <w:style w:type="paragraph" w:styleId="Listenabsatz">
+    <w:name w:val="List Paragraph"/>
+    <w:basedOn w:val="Standard"/>
+    <w:uiPriority w:val="34"/>
+    <w:qFormat/>
+    <w:rsid w:val="004119F2"/>
+    <w:pPr>
+      <w:ind w:left="720"/>
+    </w:pPr>
+  </w:style>
 </w:styles>
 </file>
 

</xml_diff>